<commit_message>
doc update and add
</commit_message>
<xml_diff>
--- a/docs/ProbabilisticReasoningInIntelligentSystemsPearlNotes.docx
+++ b/docs/ProbabilisticReasoningInIntelligentSystemsPearlNotes.docx
@@ -215,6 +215,1250 @@
           <w:szCs w:val="20"/>
         </w:rPr>
       </w:pPr>
+      <w:r>
+        <w:rPr>
+          <w:sz w:val="20"/>
+          <w:szCs w:val="20"/>
+        </w:rPr>
+        <w:t>This approach often yields unpredictable and counterintuitive results. A problem: uncertainty measures stand for something totally different than truth values. Whereas truth values in logic characterize the formulas under discussion, uncertainty measures characterize invisible facts, i.e., exceptions not covered in the formulas. Accordingly, while the syntax of the formula is a perfect guide for combining the visibles, it is nearly useless when it comes to combining the invisibles.</w:t>
+      </w:r>
+      <w:r>
+        <w:rPr>
+          <w:sz w:val="20"/>
+          <w:szCs w:val="20"/>
+        </w:rPr>
+        <w:t xml:space="preserve"> For example, the machinery of Boolean algebra gives us no clue as to how the exceptions to </w:t>
+      </w:r>
+      <m:oMath>
+        <m:r>
+          <w:rPr>
+            <w:rFonts w:ascii="Cambria Math" w:hAnsi="Cambria Math"/>
+            <w:sz w:val="20"/>
+            <w:szCs w:val="20"/>
+          </w:rPr>
+          <m:t>A</m:t>
+        </m:r>
+        <m:r>
+          <w:rPr>
+            <w:rFonts w:ascii="Cambria Math" w:hAnsi="Cambria Math"/>
+            <w:sz w:val="20"/>
+            <w:szCs w:val="20"/>
+          </w:rPr>
+          <m:t>→C</m:t>
+        </m:r>
+      </m:oMath>
+      <w:r>
+        <w:rPr>
+          <w:sz w:val="20"/>
+          <w:szCs w:val="20"/>
+        </w:rPr>
+        <w:t xml:space="preserve"> interact with those of </w:t>
+      </w:r>
+      <m:oMath>
+        <m:r>
+          <w:rPr>
+            <w:rFonts w:ascii="Cambria Math" w:hAnsi="Cambria Math"/>
+            <w:sz w:val="20"/>
+            <w:szCs w:val="20"/>
+          </w:rPr>
+          <m:t>B</m:t>
+        </m:r>
+        <m:r>
+          <w:rPr>
+            <w:rFonts w:ascii="Cambria Math" w:hAnsi="Cambria Math"/>
+            <w:sz w:val="20"/>
+            <w:szCs w:val="20"/>
+          </w:rPr>
+          <m:t>→C</m:t>
+        </m:r>
+      </m:oMath>
+      <w:r>
+        <w:rPr>
+          <w:sz w:val="20"/>
+          <w:szCs w:val="20"/>
+        </w:rPr>
+        <w:t xml:space="preserve"> to yield the exceptions to </w:t>
+      </w:r>
+      <m:oMath>
+        <m:d>
+          <m:dPr>
+            <m:ctrlPr>
+              <w:rPr>
+                <w:rFonts w:ascii="Cambria Math" w:hAnsi="Cambria Math"/>
+                <w:i/>
+                <w:sz w:val="20"/>
+                <w:szCs w:val="20"/>
+              </w:rPr>
+            </m:ctrlPr>
+          </m:dPr>
+          <m:e>
+            <m:r>
+              <w:rPr>
+                <w:rFonts w:ascii="Cambria Math" w:hAnsi="Cambria Math"/>
+                <w:sz w:val="20"/>
+                <w:szCs w:val="20"/>
+              </w:rPr>
+              <m:t>A∧</m:t>
+            </m:r>
+            <m:r>
+              <w:rPr>
+                <w:rFonts w:ascii="Cambria Math" w:hAnsi="Cambria Math"/>
+                <w:sz w:val="20"/>
+                <w:szCs w:val="20"/>
+              </w:rPr>
+              <m:t>B</m:t>
+            </m:r>
+          </m:e>
+        </m:d>
+        <m:r>
+          <w:rPr>
+            <w:rFonts w:ascii="Cambria Math" w:hAnsi="Cambria Math"/>
+            <w:sz w:val="20"/>
+            <w:szCs w:val="20"/>
+          </w:rPr>
+          <m:t>→C</m:t>
+        </m:r>
+      </m:oMath>
+      <w:r>
+        <w:rPr>
+          <w:sz w:val="20"/>
+          <w:szCs w:val="20"/>
+        </w:rPr>
+        <w:t>.</w:t>
+      </w:r>
+      <w:r>
+        <w:rPr>
+          <w:sz w:val="20"/>
+          <w:szCs w:val="20"/>
+        </w:rPr>
+        <w:t xml:space="preserve"> These exceptions may interact in an intricate and clandestine ways, robbing us of the modularity and monotonicity that make classical logic computationally attractive. </w:t>
+      </w:r>
+    </w:p>
+    <w:p>
+      <w:pPr>
+        <w:rPr>
+          <w:sz w:val="20"/>
+          <w:szCs w:val="20"/>
+        </w:rPr>
+      </w:pPr>
+    </w:p>
+    <w:p>
+      <w:pPr>
+        <w:rPr>
+          <w:sz w:val="20"/>
+          <w:szCs w:val="20"/>
+        </w:rPr>
+      </w:pPr>
+      <w:r>
+        <w:rPr>
+          <w:sz w:val="20"/>
+          <w:szCs w:val="20"/>
+        </w:rPr>
+        <w:t xml:space="preserve">The interactions in logic expressions are visible and we can calculate the impact of each new fact in stages by a process of derivation that resembles the propagation of wave </w:t>
+      </w:r>
+      <w:r>
+        <w:rPr>
+          <w:color w:val="FF0000"/>
+          <w:sz w:val="20"/>
+          <w:szCs w:val="20"/>
+        </w:rPr>
+        <w:t>// this could also be a reference to the backprop algorithm</w:t>
+      </w:r>
+      <w:r>
+        <w:rPr>
+          <w:sz w:val="20"/>
+          <w:szCs w:val="20"/>
+        </w:rPr>
+        <w:t xml:space="preserve"> We compute the impact of a new fact on a set of syntactically related sentences </w:t>
+      </w:r>
+      <m:oMath>
+        <m:sSub>
+          <m:sSubPr>
+            <m:ctrlPr>
+              <w:rPr>
+                <w:rFonts w:ascii="Cambria Math" w:hAnsi="Cambria Math"/>
+                <w:i/>
+                <w:sz w:val="20"/>
+                <w:szCs w:val="20"/>
+              </w:rPr>
+            </m:ctrlPr>
+          </m:sSubPr>
+          <m:e>
+            <m:r>
+              <w:rPr>
+                <w:rFonts w:ascii="Cambria Math" w:hAnsi="Cambria Math"/>
+                <w:sz w:val="20"/>
+                <w:szCs w:val="20"/>
+              </w:rPr>
+              <m:t>S</m:t>
+            </m:r>
+          </m:e>
+          <m:sub>
+            <m:r>
+              <w:rPr>
+                <w:rFonts w:ascii="Cambria Math" w:hAnsi="Cambria Math"/>
+                <w:sz w:val="20"/>
+                <w:szCs w:val="20"/>
+              </w:rPr>
+              <m:t>1</m:t>
+            </m:r>
+          </m:sub>
+        </m:sSub>
+      </m:oMath>
+      <w:r>
+        <w:rPr>
+          <w:sz w:val="20"/>
+          <w:szCs w:val="20"/>
+        </w:rPr>
+        <w:t xml:space="preserve"> , store the results, then propagate the impact from </w:t>
+      </w:r>
+      <m:oMath>
+        <m:sSub>
+          <m:sSubPr>
+            <m:ctrlPr>
+              <w:rPr>
+                <w:rFonts w:ascii="Cambria Math" w:hAnsi="Cambria Math"/>
+                <w:i/>
+                <w:sz w:val="20"/>
+                <w:szCs w:val="20"/>
+              </w:rPr>
+            </m:ctrlPr>
+          </m:sSubPr>
+          <m:e>
+            <m:r>
+              <w:rPr>
+                <w:rFonts w:ascii="Cambria Math" w:hAnsi="Cambria Math"/>
+                <w:sz w:val="20"/>
+                <w:szCs w:val="20"/>
+              </w:rPr>
+              <m:t>S</m:t>
+            </m:r>
+          </m:e>
+          <m:sub>
+            <m:r>
+              <w:rPr>
+                <w:rFonts w:ascii="Cambria Math" w:hAnsi="Cambria Math"/>
+                <w:sz w:val="20"/>
+                <w:szCs w:val="20"/>
+              </w:rPr>
+              <m:t>1</m:t>
+            </m:r>
+          </m:sub>
+        </m:sSub>
+      </m:oMath>
+      <w:r>
+        <w:rPr>
+          <w:sz w:val="20"/>
+          <w:szCs w:val="20"/>
+        </w:rPr>
+        <w:t xml:space="preserve"> to another set of sentences </w:t>
+      </w:r>
+      <m:oMath>
+        <m:sSub>
+          <m:sSubPr>
+            <m:ctrlPr>
+              <w:rPr>
+                <w:rFonts w:ascii="Cambria Math" w:hAnsi="Cambria Math"/>
+                <w:i/>
+                <w:sz w:val="20"/>
+                <w:szCs w:val="20"/>
+              </w:rPr>
+            </m:ctrlPr>
+          </m:sSubPr>
+          <m:e>
+            <m:r>
+              <w:rPr>
+                <w:rFonts w:ascii="Cambria Math" w:hAnsi="Cambria Math"/>
+                <w:sz w:val="20"/>
+                <w:szCs w:val="20"/>
+              </w:rPr>
+              <m:t>S</m:t>
+            </m:r>
+          </m:e>
+          <m:sub>
+            <m:r>
+              <w:rPr>
+                <w:rFonts w:ascii="Cambria Math" w:hAnsi="Cambria Math"/>
+                <w:sz w:val="20"/>
+                <w:szCs w:val="20"/>
+              </w:rPr>
+              <m:t>2</m:t>
+            </m:r>
+          </m:sub>
+        </m:sSub>
+      </m:oMath>
+      <w:r>
+        <w:rPr>
+          <w:sz w:val="20"/>
+          <w:szCs w:val="20"/>
+        </w:rPr>
+        <w:t>, and so on,</w:t>
+      </w:r>
+      <w:r>
+        <w:rPr>
+          <w:sz w:val="20"/>
+          <w:szCs w:val="20"/>
+        </w:rPr>
+        <w:t xml:space="preserve"> without having to return to </w:t>
+      </w:r>
+      <m:oMath>
+        <m:sSub>
+          <m:sSubPr>
+            <m:ctrlPr>
+              <w:rPr>
+                <w:rFonts w:ascii="Cambria Math" w:hAnsi="Cambria Math"/>
+                <w:i/>
+                <w:sz w:val="20"/>
+                <w:szCs w:val="20"/>
+              </w:rPr>
+            </m:ctrlPr>
+          </m:sSubPr>
+          <m:e>
+            <m:r>
+              <w:rPr>
+                <w:rFonts w:ascii="Cambria Math" w:hAnsi="Cambria Math"/>
+                <w:sz w:val="20"/>
+                <w:szCs w:val="20"/>
+              </w:rPr>
+              <m:t>S</m:t>
+            </m:r>
+          </m:e>
+          <m:sub>
+            <m:r>
+              <w:rPr>
+                <w:rFonts w:ascii="Cambria Math" w:hAnsi="Cambria Math"/>
+                <w:sz w:val="20"/>
+                <w:szCs w:val="20"/>
+              </w:rPr>
+              <m:t>1</m:t>
+            </m:r>
+          </m:sub>
+        </m:sSub>
+      </m:oMath>
+      <w:r>
+        <w:rPr>
+          <w:sz w:val="20"/>
+          <w:szCs w:val="20"/>
+        </w:rPr>
+        <w:t xml:space="preserve">. The problem is that this divide-and-conquer approach so basic to logical deduction cannot be justified under uncertainty unless one makes some restrictive assumptions on </w:t>
+      </w:r>
+      <w:r>
+        <w:rPr>
+          <w:i/>
+          <w:iCs/>
+          <w:sz w:val="20"/>
+          <w:szCs w:val="20"/>
+        </w:rPr>
+        <w:t>independence</w:t>
+      </w:r>
+      <w:r>
+        <w:rPr>
+          <w:sz w:val="20"/>
+          <w:szCs w:val="20"/>
+        </w:rPr>
+        <w:t>.</w:t>
+      </w:r>
+    </w:p>
+    <w:p>
+      <w:pPr>
+        <w:rPr>
+          <w:sz w:val="20"/>
+          <w:szCs w:val="20"/>
+        </w:rPr>
+      </w:pPr>
+    </w:p>
+    <w:p>
+      <w:pPr>
+        <w:rPr>
+          <w:sz w:val="20"/>
+          <w:szCs w:val="20"/>
+        </w:rPr>
+      </w:pPr>
+      <w:r>
+        <w:rPr>
+          <w:sz w:val="20"/>
+          <w:szCs w:val="20"/>
+        </w:rPr>
+        <w:t xml:space="preserve">Another feature we lose in going from logic to uncertainty is </w:t>
+      </w:r>
+      <w:r>
+        <w:rPr>
+          <w:i/>
+          <w:iCs/>
+          <w:sz w:val="20"/>
+          <w:szCs w:val="20"/>
+        </w:rPr>
+        <w:t>incrementality</w:t>
+      </w:r>
+      <w:r>
+        <w:rPr>
+          <w:i/>
+          <w:iCs/>
+          <w:sz w:val="20"/>
+          <w:szCs w:val="20"/>
+        </w:rPr>
+        <w:t xml:space="preserve"> </w:t>
+      </w:r>
+      <w:r>
+        <w:rPr>
+          <w:color w:val="FF0000"/>
+          <w:sz w:val="20"/>
+          <w:szCs w:val="20"/>
+        </w:rPr>
+        <w:t xml:space="preserve">(that is, the availability of </w:t>
+      </w:r>
+      <w:r>
+        <w:rPr>
+          <w:i/>
+          <w:iCs/>
+          <w:color w:val="FF0000"/>
+          <w:sz w:val="20"/>
+          <w:szCs w:val="20"/>
+        </w:rPr>
+        <w:t>recursive algorithms</w:t>
+      </w:r>
+      <w:r>
+        <w:rPr>
+          <w:color w:val="FF0000"/>
+          <w:sz w:val="20"/>
+          <w:szCs w:val="20"/>
+        </w:rPr>
+        <w:t>)</w:t>
+      </w:r>
+      <w:r>
+        <w:rPr>
+          <w:sz w:val="20"/>
+          <w:szCs w:val="20"/>
+        </w:rPr>
+        <w:t xml:space="preserve">. </w:t>
+      </w:r>
+      <w:r>
+        <w:rPr>
+          <w:sz w:val="20"/>
+          <w:szCs w:val="20"/>
+        </w:rPr>
+        <w:t xml:space="preserve">When we have several items of evidence, we would like to account for the impact of each of them individually: compute the effect of the first item, then absorb the added impact of the next item, and so on. </w:t>
+      </w:r>
+    </w:p>
+    <w:p>
+      <w:pPr>
+        <w:rPr>
+          <w:sz w:val="20"/>
+          <w:szCs w:val="20"/>
+        </w:rPr>
+      </w:pPr>
+    </w:p>
+    <w:p>
+      <w:pPr>
+        <w:rPr>
+          <w:sz w:val="20"/>
+          <w:szCs w:val="20"/>
+        </w:rPr>
+      </w:pPr>
+      <w:r>
+        <w:rPr>
+          <w:sz w:val="20"/>
+          <w:szCs w:val="20"/>
+        </w:rPr>
+        <w:t>1.1.3 Approaches to Uncertainty</w:t>
+      </w:r>
+    </w:p>
+    <w:p>
+      <w:pPr>
+        <w:rPr>
+          <w:sz w:val="20"/>
+          <w:szCs w:val="20"/>
+        </w:rPr>
+      </w:pPr>
+      <w:r>
+        <w:rPr>
+          <w:sz w:val="20"/>
+          <w:szCs w:val="20"/>
+        </w:rPr>
+        <w:t xml:space="preserve">Three formal schools: </w:t>
+      </w:r>
+      <w:r>
+        <w:rPr>
+          <w:i/>
+          <w:iCs/>
+          <w:sz w:val="20"/>
+          <w:szCs w:val="20"/>
+        </w:rPr>
+        <w:t>logicist</w:t>
+      </w:r>
+      <w:r>
+        <w:rPr>
+          <w:sz w:val="20"/>
+          <w:szCs w:val="20"/>
+        </w:rPr>
+        <w:t xml:space="preserve">, </w:t>
+      </w:r>
+      <w:r>
+        <w:rPr>
+          <w:i/>
+          <w:iCs/>
+          <w:sz w:val="20"/>
+          <w:szCs w:val="20"/>
+        </w:rPr>
+        <w:t>neo-calculist</w:t>
+      </w:r>
+      <w:r>
+        <w:rPr>
+          <w:sz w:val="20"/>
+          <w:szCs w:val="20"/>
+        </w:rPr>
+        <w:t xml:space="preserve">, </w:t>
+      </w:r>
+      <w:r>
+        <w:rPr>
+          <w:i/>
+          <w:iCs/>
+          <w:sz w:val="20"/>
+          <w:szCs w:val="20"/>
+        </w:rPr>
+        <w:t>neo-probabilist</w:t>
+      </w:r>
+      <w:r>
+        <w:rPr>
+          <w:sz w:val="20"/>
+          <w:szCs w:val="20"/>
+        </w:rPr>
+        <w:t>.</w:t>
+      </w:r>
+    </w:p>
+    <w:p>
+      <w:pPr>
+        <w:rPr>
+          <w:sz w:val="20"/>
+          <w:szCs w:val="20"/>
+        </w:rPr>
+      </w:pPr>
+      <w:r>
+        <w:rPr>
+          <w:sz w:val="20"/>
+          <w:szCs w:val="20"/>
+        </w:rPr>
+        <w:t xml:space="preserve">This taxonomy is superficial. The taxonomy which captures the semantic variations – </w:t>
+      </w:r>
+      <w:r>
+        <w:rPr>
+          <w:i/>
+          <w:iCs/>
+          <w:sz w:val="20"/>
+          <w:szCs w:val="20"/>
+        </w:rPr>
+        <w:t>extensional</w:t>
+      </w:r>
+      <w:r>
+        <w:rPr>
+          <w:sz w:val="20"/>
+          <w:szCs w:val="20"/>
+        </w:rPr>
+        <w:t xml:space="preserve"> vs </w:t>
+      </w:r>
+      <w:r>
+        <w:rPr>
+          <w:i/>
+          <w:iCs/>
+          <w:sz w:val="20"/>
+          <w:szCs w:val="20"/>
+        </w:rPr>
+        <w:t>intensional</w:t>
+      </w:r>
+      <w:r>
+        <w:rPr>
+          <w:sz w:val="20"/>
+          <w:szCs w:val="20"/>
+        </w:rPr>
+        <w:t xml:space="preserve"> approaches. Extensional approach other names – rule-based systems, procedure-based systems. It treats uncertainty as a generalized truth value attached to formulas and computes the uncertainty of any formula as a function of the uncertainties of its subformulas.</w:t>
+      </w:r>
+      <w:r>
+        <w:rPr>
+          <w:sz w:val="20"/>
+          <w:szCs w:val="20"/>
+        </w:rPr>
+        <w:t xml:space="preserve"> Intensional approach a.k.a declarative/model-based uncertainty exists in the context of “states of affairs” or subsets of “possible worlds”. </w:t>
+      </w:r>
+      <w:r>
+        <w:rPr>
+          <w:sz w:val="20"/>
+          <w:szCs w:val="20"/>
+        </w:rPr>
+        <w:t xml:space="preserve">Extensional systems are computationally efficient but semantically sloppy, while intensional systems are semantically clear but computationally clumsy. </w:t>
+      </w:r>
+      <w:r>
+        <w:rPr>
+          <w:color w:val="FF0000"/>
+          <w:sz w:val="20"/>
+          <w:szCs w:val="20"/>
+        </w:rPr>
+        <w:t xml:space="preserve">// </w:t>
+      </w:r>
+      <w:r>
+        <w:rPr>
+          <w:color w:val="FF0000"/>
+          <w:sz w:val="20"/>
+          <w:szCs w:val="20"/>
+        </w:rPr>
+        <w:lastRenderedPageBreak/>
+        <w:t>This computational clumsiness is obsolete – my bets are on the intensional (model-based) systems in the modern days.</w:t>
+      </w:r>
+      <w:r>
+        <w:rPr>
+          <w:sz w:val="20"/>
+          <w:szCs w:val="20"/>
+        </w:rPr>
+        <w:t xml:space="preserve"> </w:t>
+      </w:r>
+    </w:p>
+    <w:p>
+      <w:pPr>
+        <w:rPr>
+          <w:sz w:val="20"/>
+          <w:szCs w:val="20"/>
+        </w:rPr>
+      </w:pPr>
+    </w:p>
+    <w:p>
+      <w:pPr>
+        <w:rPr>
+          <w:sz w:val="20"/>
+          <w:szCs w:val="20"/>
+        </w:rPr>
+      </w:pPr>
+      <w:r>
+        <w:rPr>
+          <w:sz w:val="20"/>
+          <w:szCs w:val="20"/>
+        </w:rPr>
+        <w:t>1.1.4 Extensional vs Intentional Approaches</w:t>
+      </w:r>
+    </w:p>
+    <w:p>
+      <w:pPr>
+        <w:rPr>
+          <w:sz w:val="20"/>
+          <w:szCs w:val="20"/>
+        </w:rPr>
+      </w:pPr>
+      <w:r>
+        <w:rPr>
+          <w:sz w:val="20"/>
+          <w:szCs w:val="20"/>
+        </w:rPr>
+        <w:t xml:space="preserve">Extensional approach: Certainty factors calculus </w:t>
+      </w:r>
+      <w:r>
+        <w:rPr>
+          <w:color w:val="FF0000"/>
+          <w:sz w:val="20"/>
+          <w:szCs w:val="20"/>
+        </w:rPr>
+        <w:t>// does anybody use it today, I don’t think so</w:t>
+      </w:r>
+    </w:p>
+    <w:p>
+      <w:pPr>
+        <w:rPr>
+          <w:sz w:val="20"/>
+          <w:szCs w:val="20"/>
+        </w:rPr>
+      </w:pPr>
+      <w:r>
+        <w:rPr>
+          <w:sz w:val="20"/>
+          <w:szCs w:val="20"/>
+        </w:rPr>
+        <w:t xml:space="preserve">Example: the certainty of the conjunction </w:t>
+      </w:r>
+      <m:oMath>
+        <m:r>
+          <w:rPr>
+            <w:rFonts w:ascii="Cambria Math" w:hAnsi="Cambria Math"/>
+            <w:sz w:val="20"/>
+            <w:szCs w:val="20"/>
+          </w:rPr>
+          <m:t xml:space="preserve">A </m:t>
+        </m:r>
+        <m:r>
+          <w:rPr>
+            <w:rFonts w:ascii="Cambria Math" w:hAnsi="Cambria Math"/>
+            <w:sz w:val="20"/>
+            <w:szCs w:val="20"/>
+          </w:rPr>
+          <m:t>∧</m:t>
+        </m:r>
+        <m:r>
+          <w:rPr>
+            <w:rFonts w:ascii="Cambria Math" w:hAnsi="Cambria Math"/>
+            <w:sz w:val="20"/>
+            <w:szCs w:val="20"/>
+          </w:rPr>
+          <m:t>B</m:t>
+        </m:r>
+      </m:oMath>
+      <w:r>
+        <w:rPr>
+          <w:sz w:val="20"/>
+          <w:szCs w:val="20"/>
+        </w:rPr>
+        <w:t xml:space="preserve"> is given by some function (e.g., the minimum or the product) of the certainty measures assigned to A and B individually. </w:t>
+      </w:r>
+    </w:p>
+    <w:p>
+      <w:pPr>
+        <w:rPr>
+          <w:sz w:val="20"/>
+          <w:szCs w:val="20"/>
+        </w:rPr>
+      </w:pPr>
+      <w:r>
+        <w:rPr>
+          <w:sz w:val="20"/>
+          <w:szCs w:val="20"/>
+        </w:rPr>
+        <w:t>Intensional approach: Probability theory</w:t>
+      </w:r>
+    </w:p>
+    <w:p>
+      <w:pPr>
+        <w:rPr>
+          <w:sz w:val="20"/>
+          <w:szCs w:val="20"/>
+        </w:rPr>
+      </w:pPr>
+      <w:r>
+        <w:rPr>
+          <w:sz w:val="20"/>
+          <w:szCs w:val="20"/>
+        </w:rPr>
+        <w:t>Certainty measures are assigned to sets of worlds and the connectives co</w:t>
+      </w:r>
+      <w:r>
+        <w:rPr>
+          <w:sz w:val="20"/>
+          <w:szCs w:val="20"/>
+        </w:rPr>
+        <w:t xml:space="preserve">mbine sets of worlds by set theory operations. For example: the probability </w:t>
+      </w:r>
+      <m:oMath>
+        <m:r>
+          <w:rPr>
+            <w:rFonts w:ascii="Cambria Math" w:hAnsi="Cambria Math"/>
+            <w:sz w:val="20"/>
+            <w:szCs w:val="20"/>
+          </w:rPr>
+          <m:t>P</m:t>
+        </m:r>
+        <m:d>
+          <m:dPr>
+            <m:ctrlPr>
+              <w:rPr>
+                <w:rFonts w:ascii="Cambria Math" w:hAnsi="Cambria Math"/>
+                <w:i/>
+                <w:sz w:val="20"/>
+                <w:szCs w:val="20"/>
+              </w:rPr>
+            </m:ctrlPr>
+          </m:dPr>
+          <m:e>
+            <m:r>
+              <w:rPr>
+                <w:rFonts w:ascii="Cambria Math" w:hAnsi="Cambria Math"/>
+                <w:sz w:val="20"/>
+                <w:szCs w:val="20"/>
+              </w:rPr>
+              <m:t xml:space="preserve">A </m:t>
+            </m:r>
+            <m:r>
+              <w:rPr>
+                <w:rFonts w:ascii="Cambria Math" w:hAnsi="Cambria Math"/>
+                <w:sz w:val="20"/>
+                <w:szCs w:val="20"/>
+              </w:rPr>
+              <m:t>∧</m:t>
+            </m:r>
+            <m:r>
+              <w:rPr>
+                <w:rFonts w:ascii="Cambria Math" w:hAnsi="Cambria Math"/>
+                <w:sz w:val="20"/>
+                <w:szCs w:val="20"/>
+              </w:rPr>
+              <m:t>B</m:t>
+            </m:r>
+          </m:e>
+        </m:d>
+      </m:oMath>
+      <w:r>
+        <w:rPr>
+          <w:sz w:val="20"/>
+          <w:szCs w:val="20"/>
+        </w:rPr>
+        <w:t xml:space="preserve"> is given by the weight assigned to the intersection of two sets of worlds – those in which </w:t>
+      </w:r>
+      <m:oMath>
+        <m:r>
+          <w:rPr>
+            <w:rFonts w:ascii="Cambria Math" w:hAnsi="Cambria Math"/>
+            <w:sz w:val="20"/>
+            <w:szCs w:val="20"/>
+          </w:rPr>
+          <m:t>A</m:t>
+        </m:r>
+      </m:oMath>
+      <w:r>
+        <w:rPr>
+          <w:sz w:val="20"/>
+          <w:szCs w:val="20"/>
+        </w:rPr>
+        <w:t xml:space="preserve"> is true and those in which </w:t>
+      </w:r>
+      <m:oMath>
+        <m:r>
+          <w:rPr>
+            <w:rFonts w:ascii="Cambria Math" w:hAnsi="Cambria Math"/>
+            <w:sz w:val="20"/>
+            <w:szCs w:val="20"/>
+          </w:rPr>
+          <m:t>B</m:t>
+        </m:r>
+      </m:oMath>
+      <w:r>
+        <w:rPr>
+          <w:sz w:val="20"/>
+          <w:szCs w:val="20"/>
+        </w:rPr>
+        <w:t xml:space="preserve"> is true – but </w:t>
+      </w:r>
+      <m:oMath>
+        <m:r>
+          <w:rPr>
+            <w:rFonts w:ascii="Cambria Math" w:hAnsi="Cambria Math"/>
+            <w:sz w:val="20"/>
+            <w:szCs w:val="20"/>
+          </w:rPr>
+          <m:t>P</m:t>
+        </m:r>
+        <m:d>
+          <m:dPr>
+            <m:ctrlPr>
+              <w:rPr>
+                <w:rFonts w:ascii="Cambria Math" w:hAnsi="Cambria Math"/>
+                <w:i/>
+                <w:sz w:val="20"/>
+                <w:szCs w:val="20"/>
+              </w:rPr>
+            </m:ctrlPr>
+          </m:dPr>
+          <m:e>
+            <m:r>
+              <w:rPr>
+                <w:rFonts w:ascii="Cambria Math" w:hAnsi="Cambria Math"/>
+                <w:sz w:val="20"/>
+                <w:szCs w:val="20"/>
+              </w:rPr>
+              <m:t xml:space="preserve">A </m:t>
+            </m:r>
+            <m:r>
+              <w:rPr>
+                <w:rFonts w:ascii="Cambria Math" w:hAnsi="Cambria Math"/>
+                <w:sz w:val="20"/>
+                <w:szCs w:val="20"/>
+              </w:rPr>
+              <m:t>∧</m:t>
+            </m:r>
+            <m:r>
+              <w:rPr>
+                <w:rFonts w:ascii="Cambria Math" w:hAnsi="Cambria Math"/>
+                <w:sz w:val="20"/>
+                <w:szCs w:val="20"/>
+              </w:rPr>
+              <m:t>B</m:t>
+            </m:r>
+          </m:e>
+        </m:d>
+      </m:oMath>
+      <w:r>
+        <w:rPr>
+          <w:sz w:val="20"/>
+          <w:szCs w:val="20"/>
+        </w:rPr>
+        <w:t xml:space="preserve"> cannot be determined from the individual probabilities </w:t>
+      </w:r>
+      <m:oMath>
+        <m:r>
+          <w:rPr>
+            <w:rFonts w:ascii="Cambria Math" w:hAnsi="Cambria Math"/>
+            <w:sz w:val="20"/>
+            <w:szCs w:val="20"/>
+          </w:rPr>
+          <m:t>P</m:t>
+        </m:r>
+        <m:d>
+          <m:dPr>
+            <m:ctrlPr>
+              <w:rPr>
+                <w:rFonts w:ascii="Cambria Math" w:hAnsi="Cambria Math"/>
+                <w:i/>
+                <w:sz w:val="20"/>
+                <w:szCs w:val="20"/>
+              </w:rPr>
+            </m:ctrlPr>
+          </m:dPr>
+          <m:e>
+            <m:r>
+              <w:rPr>
+                <w:rFonts w:ascii="Cambria Math" w:hAnsi="Cambria Math"/>
+                <w:sz w:val="20"/>
+                <w:szCs w:val="20"/>
+              </w:rPr>
+              <m:t>A</m:t>
+            </m:r>
+          </m:e>
+        </m:d>
+      </m:oMath>
+      <w:r>
+        <w:rPr>
+          <w:sz w:val="20"/>
+          <w:szCs w:val="20"/>
+        </w:rPr>
+        <w:t xml:space="preserve"> and </w:t>
+      </w:r>
+      <m:oMath>
+        <m:r>
+          <w:rPr>
+            <w:rFonts w:ascii="Cambria Math" w:hAnsi="Cambria Math"/>
+            <w:sz w:val="20"/>
+            <w:szCs w:val="20"/>
+          </w:rPr>
+          <m:t>P</m:t>
+        </m:r>
+        <m:d>
+          <m:dPr>
+            <m:ctrlPr>
+              <w:rPr>
+                <w:rFonts w:ascii="Cambria Math" w:hAnsi="Cambria Math"/>
+                <w:i/>
+                <w:sz w:val="20"/>
+                <w:szCs w:val="20"/>
+              </w:rPr>
+            </m:ctrlPr>
+          </m:dPr>
+          <m:e>
+            <m:r>
+              <w:rPr>
+                <w:rFonts w:ascii="Cambria Math" w:hAnsi="Cambria Math"/>
+                <w:sz w:val="20"/>
+                <w:szCs w:val="20"/>
+              </w:rPr>
+              <m:t>B</m:t>
+            </m:r>
+          </m:e>
+        </m:d>
+      </m:oMath>
+      <w:r>
+        <w:rPr>
+          <w:sz w:val="20"/>
+          <w:szCs w:val="20"/>
+        </w:rPr>
+        <w:t>.</w:t>
+      </w:r>
+    </w:p>
+    <w:p>
+      <w:pPr>
+        <w:rPr>
+          <w:sz w:val="20"/>
+          <w:szCs w:val="20"/>
+        </w:rPr>
+      </w:pPr>
+      <w:r>
+        <w:rPr>
+          <w:sz w:val="20"/>
+          <w:szCs w:val="20"/>
+        </w:rPr>
+        <w:t xml:space="preserve">Rules in extensional systems provide licenses for certain symbolic activities. </w:t>
+      </w:r>
+    </w:p>
+    <w:p>
+      <w:pPr>
+        <w:rPr>
+          <w:sz w:val="20"/>
+          <w:szCs w:val="20"/>
+        </w:rPr>
+      </w:pPr>
+      <w:r>
+        <w:rPr>
+          <w:sz w:val="20"/>
+          <w:szCs w:val="20"/>
+        </w:rPr>
+        <w:t xml:space="preserve">Example: </w:t>
+      </w:r>
+      <m:oMath>
+        <m:r>
+          <w:rPr>
+            <w:rFonts w:ascii="Cambria Math" w:hAnsi="Cambria Math"/>
+            <w:sz w:val="20"/>
+            <w:szCs w:val="20"/>
+          </w:rPr>
+          <m:t>A</m:t>
+        </m:r>
+        <m:box>
+          <m:boxPr>
+            <m:opEmu m:val="1"/>
+            <m:ctrlPr>
+              <w:rPr>
+                <w:rFonts w:ascii="Cambria Math" w:hAnsi="Cambria Math"/>
+                <w:i/>
+                <w:sz w:val="20"/>
+                <w:szCs w:val="20"/>
+              </w:rPr>
+            </m:ctrlPr>
+          </m:boxPr>
+          <m:e>
+            <m:groupChr>
+              <m:groupChrPr>
+                <m:chr m:val="→"/>
+                <m:vertJc m:val="bot"/>
+                <m:ctrlPr>
+                  <w:rPr>
+                    <w:rFonts w:ascii="Cambria Math" w:hAnsi="Cambria Math"/>
+                    <w:i/>
+                    <w:sz w:val="20"/>
+                    <w:szCs w:val="20"/>
+                  </w:rPr>
+                </m:ctrlPr>
+              </m:groupChrPr>
+              <m:e>
+                <m:r>
+                  <w:rPr>
+                    <w:rFonts w:ascii="Cambria Math" w:hAnsi="Cambria Math"/>
+                    <w:sz w:val="20"/>
+                    <w:szCs w:val="20"/>
+                  </w:rPr>
+                  <m:t>m</m:t>
+                </m:r>
+              </m:e>
+            </m:groupChr>
+            <m:r>
+              <w:rPr>
+                <w:rFonts w:ascii="Cambria Math" w:hAnsi="Cambria Math"/>
+                <w:sz w:val="20"/>
+                <w:szCs w:val="20"/>
+              </w:rPr>
+              <m:t>B</m:t>
+            </m:r>
+          </m:e>
+        </m:box>
+      </m:oMath>
+      <w:r>
+        <w:rPr>
+          <w:sz w:val="20"/>
+          <w:szCs w:val="20"/>
+        </w:rPr>
+        <w:t xml:space="preserve"> could mean “If you see A, then you are given the license to update the certainty of B by certain amount which is a function of the rule strength </w:t>
+      </w:r>
+      <m:oMath>
+        <m:r>
+          <w:rPr>
+            <w:rFonts w:ascii="Cambria Math" w:hAnsi="Cambria Math"/>
+            <w:sz w:val="20"/>
+            <w:szCs w:val="20"/>
+          </w:rPr>
+          <m:t>m</m:t>
+        </m:r>
+      </m:oMath>
+      <w:r>
+        <w:rPr>
+          <w:sz w:val="20"/>
+          <w:szCs w:val="20"/>
+        </w:rPr>
+        <w:t>”.</w:t>
+      </w:r>
+      <w:r>
+        <w:rPr>
+          <w:sz w:val="20"/>
+          <w:szCs w:val="20"/>
+        </w:rPr>
+        <w:t xml:space="preserve"> The rules are interpreted as a summary of past performance of the problem solver, describing the way an agent normally reacts to problem situations or to items of evidence. </w:t>
+      </w:r>
+    </w:p>
+    <w:p>
+      <w:pPr>
+        <w:rPr>
+          <w:sz w:val="20"/>
+          <w:szCs w:val="20"/>
+        </w:rPr>
+      </w:pPr>
+    </w:p>
+    <w:p>
+      <w:pPr>
+        <w:rPr>
+          <w:sz w:val="20"/>
+          <w:szCs w:val="20"/>
+        </w:rPr>
+      </w:pPr>
+      <w:r>
+        <w:rPr>
+          <w:sz w:val="20"/>
+          <w:szCs w:val="20"/>
+        </w:rPr>
+        <w:t xml:space="preserve">Rules in intensional systems denote elastic constraints about the world. </w:t>
+      </w:r>
+    </w:p>
+    <w:p>
+      <w:pPr>
+        <w:rPr>
+          <w:sz w:val="20"/>
+          <w:szCs w:val="20"/>
+        </w:rPr>
+      </w:pPr>
+      <w:r>
+        <w:rPr>
+          <w:sz w:val="20"/>
+          <w:szCs w:val="20"/>
+        </w:rPr>
+        <w:t xml:space="preserve">Example: In </w:t>
+      </w:r>
+      <w:hyperlink r:id="rId4" w:history="1">
+        <w:r>
+          <w:rPr>
+            <w:rStyle w:val="Hyperlink"/>
+            <w:sz w:val="20"/>
+            <w:szCs w:val="20"/>
+          </w:rPr>
+          <w:t>Dempster-Shafer formalism</w:t>
+        </w:r>
+      </w:hyperlink>
+      <w:r>
+        <w:rPr>
+          <w:sz w:val="20"/>
+          <w:szCs w:val="20"/>
+        </w:rPr>
+        <w:t xml:space="preserve"> the rule  </w:t>
+      </w:r>
+      <m:oMath>
+        <m:r>
+          <w:rPr>
+            <w:rFonts w:ascii="Cambria Math" w:hAnsi="Cambria Math"/>
+            <w:sz w:val="20"/>
+            <w:szCs w:val="20"/>
+          </w:rPr>
+          <m:t>A</m:t>
+        </m:r>
+        <m:box>
+          <m:boxPr>
+            <m:opEmu m:val="1"/>
+            <m:ctrlPr>
+              <w:rPr>
+                <w:rFonts w:ascii="Cambria Math" w:hAnsi="Cambria Math"/>
+                <w:i/>
+                <w:sz w:val="20"/>
+                <w:szCs w:val="20"/>
+              </w:rPr>
+            </m:ctrlPr>
+          </m:boxPr>
+          <m:e>
+            <m:groupChr>
+              <m:groupChrPr>
+                <m:chr m:val="→"/>
+                <m:vertJc m:val="bot"/>
+                <m:ctrlPr>
+                  <w:rPr>
+                    <w:rFonts w:ascii="Cambria Math" w:hAnsi="Cambria Math"/>
+                    <w:i/>
+                    <w:sz w:val="20"/>
+                    <w:szCs w:val="20"/>
+                  </w:rPr>
+                </m:ctrlPr>
+              </m:groupChrPr>
+              <m:e>
+                <m:r>
+                  <w:rPr>
+                    <w:rFonts w:ascii="Cambria Math" w:hAnsi="Cambria Math"/>
+                    <w:sz w:val="20"/>
+                    <w:szCs w:val="20"/>
+                  </w:rPr>
+                  <m:t>m</m:t>
+                </m:r>
+              </m:e>
+            </m:groupChr>
+            <m:r>
+              <w:rPr>
+                <w:rFonts w:ascii="Cambria Math" w:hAnsi="Cambria Math"/>
+                <w:sz w:val="20"/>
+                <w:szCs w:val="20"/>
+              </w:rPr>
+              <m:t>B</m:t>
+            </m:r>
+          </m:e>
+        </m:box>
+      </m:oMath>
+      <w:r>
+        <w:rPr>
+          <w:sz w:val="20"/>
+          <w:szCs w:val="20"/>
+        </w:rPr>
+        <w:t xml:space="preserve"> does not describe how the agent reacts on finding A, but asserts that the set of worlds in which </w:t>
+      </w:r>
+      <m:oMath>
+        <m:r>
+          <w:rPr>
+            <w:rFonts w:ascii="Cambria Math" w:hAnsi="Cambria Math"/>
+            <w:sz w:val="20"/>
+            <w:szCs w:val="20"/>
+          </w:rPr>
+          <m:t>A</m:t>
+        </m:r>
+      </m:oMath>
+      <w:r>
+        <w:rPr>
+          <w:sz w:val="20"/>
+          <w:szCs w:val="20"/>
+        </w:rPr>
+        <w:t xml:space="preserve"> and </w:t>
+      </w:r>
+      <m:oMath>
+        <m:r>
+          <w:rPr>
+            <w:rFonts w:ascii="Cambria Math" w:hAnsi="Cambria Math"/>
+            <w:sz w:val="20"/>
+            <w:szCs w:val="20"/>
+          </w:rPr>
+          <m:t>¬</m:t>
+        </m:r>
+        <m:r>
+          <w:rPr>
+            <w:rFonts w:ascii="Cambria Math" w:hAnsi="Cambria Math"/>
+            <w:sz w:val="20"/>
+            <w:szCs w:val="20"/>
+          </w:rPr>
+          <m:t>B</m:t>
+        </m:r>
+      </m:oMath>
+      <w:r>
+        <w:rPr>
+          <w:sz w:val="20"/>
+          <w:szCs w:val="20"/>
+        </w:rPr>
+        <w:t xml:space="preserve"> simultaneously hold has low likelihood and hence should be excluded with probability </w:t>
+      </w:r>
+      <m:oMath>
+        <m:r>
+          <w:rPr>
+            <w:rFonts w:ascii="Cambria Math" w:hAnsi="Cambria Math"/>
+            <w:sz w:val="20"/>
+            <w:szCs w:val="20"/>
+          </w:rPr>
+          <m:t>m</m:t>
+        </m:r>
+      </m:oMath>
+      <w:r>
+        <w:rPr>
+          <w:sz w:val="20"/>
+          <w:szCs w:val="20"/>
+        </w:rPr>
+        <w:t>.</w:t>
+      </w:r>
     </w:p>
     <w:p>
       <w:pPr>
@@ -1487,7 +2731,6 @@
           <w:sz w:val="20"/>
           <w:szCs w:val="20"/>
         </w:rPr>
-        <w:lastRenderedPageBreak/>
         <w:t xml:space="preserve">Another problem with </w:t>
       </w:r>
       <w:r>
@@ -1566,7 +2809,15 @@
           <w:sz w:val="20"/>
           <w:szCs w:val="20"/>
         </w:rPr>
-        <w:t>the process leading from the premises to the conclusions cannot</w:t>
+        <w:t xml:space="preserve">the process leading from the </w:t>
+      </w:r>
+      <w:r>
+        <w:rPr>
+          <w:sz w:val="20"/>
+          <w:szCs w:val="20"/>
+        </w:rPr>
+        <w:lastRenderedPageBreak/>
+        <w:t>premises to the conclusions cannot</w:t>
       </w:r>
       <w:r>
         <w:rPr>
@@ -2726,6 +3977,29 @@
       <w:szCs w:val="26"/>
     </w:rPr>
   </w:style>
+  <w:style w:type="character" w:styleId="Hyperlink">
+    <w:name w:val="Hyperlink"/>
+    <w:basedOn w:val="DefaultParagraphFont"/>
+    <w:uiPriority w:val="99"/>
+    <w:unhideWhenUsed/>
+    <w:rsid w:val="00E13A94"/>
+    <w:rPr>
+      <w:color w:val="0563C1" w:themeColor="hyperlink"/>
+      <w:u w:val="single"/>
+    </w:rPr>
+  </w:style>
+  <w:style w:type="character" w:styleId="UnresolvedMention">
+    <w:name w:val="Unresolved Mention"/>
+    <w:basedOn w:val="DefaultParagraphFont"/>
+    <w:uiPriority w:val="99"/>
+    <w:semiHidden/>
+    <w:unhideWhenUsed/>
+    <w:rsid w:val="00E13A94"/>
+    <w:rPr>
+      <w:color w:val="605E5C"/>
+      <w:shd w:val="clear" w:color="auto" w:fill="E1DFDD"/>
+    </w:rPr>
+  </w:style>
 </w:styles>
 </file>
 

</xml_diff>